<commit_message>
done readme, final admin changes
</commit_message>
<xml_diff>
--- a/admin/Log.docx
+++ b/admin/Log.docx
@@ -94,15 +94,7 @@
         </w:numPr>
       </w:pPr>
       <w:r>
-        <w:t xml:space="preserve">It seems like I probably want to do this before </w:t>
-      </w:r>
-      <w:proofErr w:type="gramStart"/>
-      <w:r>
-        <w:t>DAC</w:t>
-      </w:r>
-      <w:proofErr w:type="gramEnd"/>
-      <w:r>
-        <w:t xml:space="preserve"> if possible, to avoid issues with analog levels/amplification</w:t>
+        <w:t>It seems like I probably want to do this before DAC if possible, to avoid issues with analog levels/amplification</w:t>
       </w:r>
     </w:p>
     <w:p>
@@ -143,15 +135,7 @@
         </w:numPr>
       </w:pPr>
       <w:r>
-        <w:t xml:space="preserve">No amplifier </w:t>
-      </w:r>
-      <w:proofErr w:type="gramStart"/>
-      <w:r>
-        <w:t>at the moment</w:t>
-      </w:r>
-      <w:proofErr w:type="gramEnd"/>
-      <w:r>
-        <w:t>, I may have to look at amplifying options later, but that will be a stretch goal</w:t>
+        <w:t>No amplifier at the moment, I may have to look at amplifying options later, but that will be a stretch goal</w:t>
       </w:r>
     </w:p>
     <w:p>
@@ -583,13 +567,8 @@
           <w:numId w:val="1"/>
         </w:numPr>
       </w:pPr>
-      <w:proofErr w:type="spellStart"/>
-      <w:r>
-        <w:t>Gonna</w:t>
-      </w:r>
-      <w:proofErr w:type="spellEnd"/>
-      <w:r>
-        <w:t xml:space="preserve"> make it a habit to take batteries out</w:t>
+      <w:r>
+        <w:t>Gonna make it a habit to take batteries out</w:t>
       </w:r>
     </w:p>
     <w:p>
@@ -649,15 +628,7 @@
         </w:numPr>
       </w:pPr>
       <w:r>
-        <w:t xml:space="preserve">Set up </w:t>
-      </w:r>
-      <w:proofErr w:type="spellStart"/>
-      <w:r>
-        <w:t>github</w:t>
-      </w:r>
-      <w:proofErr w:type="spellEnd"/>
-      <w:r>
-        <w:t xml:space="preserve"> project (?)</w:t>
+        <w:t>Set up github project (?)</w:t>
       </w:r>
     </w:p>
     <w:p>
@@ -760,15 +731,7 @@
         <w:t xml:space="preserve"> </w:t>
       </w:r>
       <w:r>
-        <w:t xml:space="preserve">(I2C </w:t>
-      </w:r>
-      <w:proofErr w:type="spellStart"/>
-      <w:r>
-        <w:t>init</w:t>
-      </w:r>
-      <w:proofErr w:type="spellEnd"/>
-      <w:r>
-        <w:t>?) solves the problem</w:t>
+        <w:t>(I2C init?) solves the problem</w:t>
       </w:r>
     </w:p>
     <w:p>
@@ -780,15 +743,7 @@
         </w:numPr>
       </w:pPr>
       <w:r>
-        <w:t xml:space="preserve">This was because of a ramp-up time that the crystal oscillator needs, which explains the close but not quite </w:t>
-      </w:r>
-      <w:proofErr w:type="spellStart"/>
-      <w:r>
-        <w:t>freqs</w:t>
-      </w:r>
-      <w:proofErr w:type="spellEnd"/>
-      <w:r>
-        <w:t xml:space="preserve"> I was getting sometimes</w:t>
+        <w:t>This was because of a ramp-up time that the crystal oscillator needs, which explains the close but not quite freqs I was getting sometimes</w:t>
       </w:r>
     </w:p>
     <w:p/>
@@ -893,15 +848,7 @@
         </w:numPr>
       </w:pPr>
       <w:r>
-        <w:t xml:space="preserve">Switched to using VS Code and </w:t>
-      </w:r>
-      <w:proofErr w:type="spellStart"/>
-      <w:r>
-        <w:t>PlatformIO</w:t>
-      </w:r>
-      <w:proofErr w:type="spellEnd"/>
-      <w:r>
-        <w:t xml:space="preserve"> for this</w:t>
+        <w:t>Switched to using VS Code and PlatformIO for this</w:t>
       </w:r>
     </w:p>
     <w:p>
@@ -973,15 +920,7 @@
         </w:numPr>
       </w:pPr>
       <w:r>
-        <w:t xml:space="preserve">Added I2C and GPIO </w:t>
-      </w:r>
-      <w:proofErr w:type="spellStart"/>
-      <w:r>
-        <w:t>init</w:t>
-      </w:r>
-      <w:proofErr w:type="spellEnd"/>
-      <w:r>
-        <w:t xml:space="preserve"> functions</w:t>
+        <w:t>Added I2C and GPIO init functions</w:t>
       </w:r>
     </w:p>
     <w:p>
@@ -1102,15 +1041,7 @@
         </w:numPr>
       </w:pPr>
       <w:r>
-        <w:t xml:space="preserve">Now just </w:t>
-      </w:r>
-      <w:proofErr w:type="spellStart"/>
-      <w:r>
-        <w:t>gonna</w:t>
-      </w:r>
-      <w:proofErr w:type="spellEnd"/>
-      <w:r>
-        <w:t xml:space="preserve"> chuck it into a task</w:t>
+        <w:t>Now just gonna chuck it into a task</w:t>
       </w:r>
     </w:p>
     <w:p/>
@@ -1164,61 +1095,32 @@
         </w:numPr>
       </w:pPr>
       <w:r>
-        <w:t xml:space="preserve">Decided not to put </w:t>
-      </w:r>
-      <w:proofErr w:type="spellStart"/>
-      <w:r>
-        <w:t>init</w:t>
-      </w:r>
-      <w:proofErr w:type="spellEnd"/>
-      <w:r>
-        <w:t xml:space="preserve"> in task for now, since it only needs to run once</w:t>
-      </w:r>
-    </w:p>
-    <w:p>
-      <w:pPr>
-        <w:pStyle w:val="ListParagraph"/>
-        <w:numPr>
-          <w:ilvl w:val="0"/>
-          <w:numId w:val="1"/>
-        </w:numPr>
-      </w:pPr>
-      <w:r>
-        <w:t xml:space="preserve">Going to </w:t>
-      </w:r>
-      <w:proofErr w:type="gramStart"/>
-      <w:r>
-        <w:t>look into</w:t>
-      </w:r>
-      <w:proofErr w:type="gramEnd"/>
-      <w:r>
-        <w:t xml:space="preserve"> I2S, </w:t>
-      </w:r>
-      <w:proofErr w:type="gramStart"/>
-      <w:r>
-        <w:t>ideally</w:t>
-      </w:r>
-      <w:proofErr w:type="gramEnd"/>
-      <w:r>
-        <w:t xml:space="preserve"> I’d like to try I2S transmission from ESP to FM without involving mic first</w:t>
-      </w:r>
-    </w:p>
-    <w:p>
-      <w:pPr>
-        <w:pStyle w:val="ListParagraph"/>
-        <w:numPr>
-          <w:ilvl w:val="0"/>
-          <w:numId w:val="1"/>
-        </w:numPr>
-      </w:pPr>
-      <w:r>
-        <w:t xml:space="preserve">Sike, the mic is not I2S, that’s </w:t>
-      </w:r>
-      <w:proofErr w:type="gramStart"/>
-      <w:r>
-        <w:t>actually nice</w:t>
-      </w:r>
-      <w:proofErr w:type="gramEnd"/>
+        <w:t>Decided not to put init in task for now, since it only needs to run once</w:t>
+      </w:r>
+    </w:p>
+    <w:p>
+      <w:pPr>
+        <w:pStyle w:val="ListParagraph"/>
+        <w:numPr>
+          <w:ilvl w:val="0"/>
+          <w:numId w:val="1"/>
+        </w:numPr>
+      </w:pPr>
+      <w:r>
+        <w:t>Going to look into I2S, ideally I’d like to try I2S transmission from ESP to FM without involving mic first</w:t>
+      </w:r>
+    </w:p>
+    <w:p>
+      <w:pPr>
+        <w:pStyle w:val="ListParagraph"/>
+        <w:numPr>
+          <w:ilvl w:val="0"/>
+          <w:numId w:val="1"/>
+        </w:numPr>
+      </w:pPr>
+      <w:r>
+        <w:t>Sike, the mic is not I2S, that’s actually nice</w:t>
+      </w:r>
     </w:p>
     <w:p>
       <w:pPr>
@@ -1277,15 +1179,7 @@
         </w:numPr>
       </w:pPr>
       <w:r>
-        <w:t xml:space="preserve">Just </w:t>
-      </w:r>
-      <w:proofErr w:type="gramStart"/>
-      <w:r>
-        <w:t>wired up</w:t>
-      </w:r>
-      <w:proofErr w:type="gramEnd"/>
-      <w:r>
-        <w:t xml:space="preserve"> DAC, now computer doesn’t recognize ESP, very concerning, will debug</w:t>
+        <w:t>Just wired up DAC, now computer doesn’t recognize ESP, very concerning, will debug</w:t>
       </w:r>
     </w:p>
     <w:p>
@@ -1309,15 +1203,7 @@
         </w:numPr>
       </w:pPr>
       <w:r>
-        <w:t xml:space="preserve">Yikes, looks like this put the </w:t>
-      </w:r>
-      <w:proofErr w:type="spellStart"/>
-      <w:r>
-        <w:t>esp</w:t>
-      </w:r>
-      <w:proofErr w:type="spellEnd"/>
-      <w:r>
-        <w:t xml:space="preserve"> into bootloader mode</w:t>
+        <w:t>Yikes, looks like this put the esp into bootloader mode</w:t>
       </w:r>
     </w:p>
     <w:p>
@@ -1400,13 +1286,8 @@
           <w:numId w:val="1"/>
         </w:numPr>
       </w:pPr>
-      <w:proofErr w:type="gramStart"/>
-      <w:r>
-        <w:t>So</w:t>
-      </w:r>
-      <w:proofErr w:type="gramEnd"/>
-      <w:r>
-        <w:t xml:space="preserve"> it seems pins 12 and 13 are used for the JTAG interface, this is almost certainly causing the issue</w:t>
+      <w:r>
+        <w:t>So it seems pins 12 and 13 are used for the JTAG interface, this is almost certainly causing the issue</w:t>
       </w:r>
     </w:p>
     <w:p>
@@ -1430,23 +1311,7 @@
         </w:numPr>
       </w:pPr>
       <w:r>
-        <w:t xml:space="preserve">Ok, it </w:t>
-      </w:r>
-      <w:proofErr w:type="spellStart"/>
-      <w:r>
-        <w:t>kinda</w:t>
-      </w:r>
-      <w:proofErr w:type="spellEnd"/>
-      <w:r>
-        <w:t xml:space="preserve"> works now, but there’s some </w:t>
-      </w:r>
-      <w:proofErr w:type="spellStart"/>
-      <w:r>
-        <w:t>kinda</w:t>
-      </w:r>
-      <w:proofErr w:type="spellEnd"/>
-      <w:r>
-        <w:t xml:space="preserve"> issue that causes distortion</w:t>
+        <w:t>Ok, it kinda works now, but there’s some kinda issue that causes distortion</w:t>
       </w:r>
     </w:p>
     <w:p>
@@ -1476,15 +1341,7 @@
         </w:numPr>
       </w:pPr>
       <w:r>
-        <w:t xml:space="preserve">I’m not going to bother fixing the I2S sine wave, since </w:t>
-      </w:r>
-      <w:proofErr w:type="gramStart"/>
-      <w:r>
-        <w:t>it</w:t>
-      </w:r>
-      <w:proofErr w:type="gramEnd"/>
-      <w:r>
-        <w:t xml:space="preserve"> way be a problem with the wave, not the I2S</w:t>
+        <w:t>I’m not going to bother fixing the I2S sine wave, since it way be a problem with the wave, not the I2S</w:t>
       </w:r>
     </w:p>
     <w:p>
@@ -1514,43 +1371,19 @@
         </w:numPr>
       </w:pPr>
       <w:r>
-        <w:t xml:space="preserve">After soldering microphone, I get an issue with too much power, </w:t>
-      </w:r>
-      <w:proofErr w:type="spellStart"/>
-      <w:r>
-        <w:t>gonna</w:t>
-      </w:r>
-      <w:proofErr w:type="spellEnd"/>
-      <w:r>
-        <w:t xml:space="preserve"> try restarting mac</w:t>
-      </w:r>
-    </w:p>
-    <w:p>
-      <w:pPr>
-        <w:pStyle w:val="ListParagraph"/>
-        <w:numPr>
-          <w:ilvl w:val="0"/>
-          <w:numId w:val="1"/>
-        </w:numPr>
-      </w:pPr>
-      <w:r>
-        <w:t xml:space="preserve">Beginning to think I’ve fried my esp32, I’m </w:t>
-      </w:r>
-      <w:proofErr w:type="spellStart"/>
-      <w:r>
-        <w:t>gonna</w:t>
-      </w:r>
-      <w:proofErr w:type="spellEnd"/>
-      <w:r>
-        <w:t xml:space="preserve"> start removing connections, if it is </w:t>
-      </w:r>
-      <w:proofErr w:type="gramStart"/>
-      <w:r>
-        <w:t>broken</w:t>
-      </w:r>
-      <w:proofErr w:type="gramEnd"/>
-      <w:r>
-        <w:t xml:space="preserve"> I’ll have to do this anyways</w:t>
+        <w:t>After soldering microphone, I get an issue with too much power, gonna try restarting mac</w:t>
+      </w:r>
+    </w:p>
+    <w:p>
+      <w:pPr>
+        <w:pStyle w:val="ListParagraph"/>
+        <w:numPr>
+          <w:ilvl w:val="0"/>
+          <w:numId w:val="1"/>
+        </w:numPr>
+      </w:pPr>
+      <w:r>
+        <w:t>Beginning to think I’ve fried my esp32, I’m gonna start removing connections, if it is broken I’ll have to do this anyways</w:t>
       </w:r>
     </w:p>
     <w:p>
@@ -1598,15 +1431,7 @@
         </w:numPr>
       </w:pPr>
       <w:r>
-        <w:t xml:space="preserve">Ok I’m </w:t>
-      </w:r>
-      <w:proofErr w:type="spellStart"/>
-      <w:r>
-        <w:t>gonna</w:t>
-      </w:r>
-      <w:proofErr w:type="spellEnd"/>
-      <w:r>
-        <w:t xml:space="preserve"> pivot and use ESP32 with SDD1306 LCD display</w:t>
+        <w:t>Ok I’m gonna pivot and use ESP32 with SDD1306 LCD display</w:t>
       </w:r>
     </w:p>
     <w:p>
@@ -1629,13 +1454,8 @@
           <w:numId w:val="1"/>
         </w:numPr>
       </w:pPr>
-      <w:proofErr w:type="spellStart"/>
-      <w:r>
-        <w:t>Gonna</w:t>
-      </w:r>
-      <w:proofErr w:type="spellEnd"/>
-      <w:r>
-        <w:t xml:space="preserve"> put everything together on a breadboard</w:t>
+      <w:r>
+        <w:t>Gonna put everything together on a breadboard</w:t>
       </w:r>
     </w:p>
     <w:p>
@@ -1665,32 +1485,19 @@
         </w:numPr>
       </w:pPr>
       <w:r>
-        <w:t xml:space="preserve">Got the FM working and maybe the DAC, but </w:t>
-      </w:r>
-      <w:proofErr w:type="spellStart"/>
-      <w:r>
-        <w:t>gonna</w:t>
-      </w:r>
-      <w:proofErr w:type="spellEnd"/>
-      <w:r>
-        <w:t xml:space="preserve"> try mic first</w:t>
-      </w:r>
-    </w:p>
-    <w:p>
-      <w:pPr>
-        <w:pStyle w:val="ListParagraph"/>
-        <w:numPr>
-          <w:ilvl w:val="0"/>
-          <w:numId w:val="1"/>
-        </w:numPr>
-      </w:pPr>
-      <w:proofErr w:type="gramStart"/>
-      <w:r>
-        <w:t>First</w:t>
-      </w:r>
-      <w:proofErr w:type="gramEnd"/>
-      <w:r>
-        <w:t xml:space="preserve"> I’ll connect and just read a stream to see what’s up</w:t>
+        <w:t>Got the FM working and maybe the DAC, but gonna try mic first</w:t>
+      </w:r>
+    </w:p>
+    <w:p>
+      <w:pPr>
+        <w:pStyle w:val="ListParagraph"/>
+        <w:numPr>
+          <w:ilvl w:val="0"/>
+          <w:numId w:val="1"/>
+        </w:numPr>
+      </w:pPr>
+      <w:r>
+        <w:t>First I’ll connect and just read a stream to see what’s up</w:t>
       </w:r>
     </w:p>
     <w:p>
@@ -1726,13 +1533,8 @@
         </w:numPr>
       </w:pPr>
       <w:r>
-        <w:t xml:space="preserve">Set up a queue, but should get DAQ done with a timer for consistent sampling </w:t>
-      </w:r>
-      <w:proofErr w:type="spellStart"/>
-      <w:r>
-        <w:t>freq</w:t>
-      </w:r>
-      <w:proofErr w:type="spellEnd"/>
+        <w:t>Set up a queue, but should get DAQ done with a timer for consistent sampling freq</w:t>
+      </w:r>
     </w:p>
     <w:p/>
     <w:p>
@@ -1830,23 +1632,7 @@
         </w:numPr>
       </w:pPr>
       <w:r>
-        <w:t xml:space="preserve">I have </w:t>
-      </w:r>
-      <w:proofErr w:type="gramStart"/>
-      <w:r>
-        <w:t>a feeling high data rates</w:t>
-      </w:r>
-      <w:proofErr w:type="gramEnd"/>
-      <w:r>
-        <w:t xml:space="preserve"> are </w:t>
-      </w:r>
-      <w:proofErr w:type="spellStart"/>
-      <w:r>
-        <w:t>gonna</w:t>
-      </w:r>
-      <w:proofErr w:type="spellEnd"/>
-      <w:r>
-        <w:t xml:space="preserve"> pose some issues</w:t>
+        <w:t>I have a feeling high data rates are gonna pose some issues</w:t>
       </w:r>
     </w:p>
     <w:p/>
@@ -1877,15 +1663,7 @@
         </w:numPr>
       </w:pPr>
       <w:r>
-        <w:t xml:space="preserve">Got to figure out high </w:t>
-      </w:r>
-      <w:proofErr w:type="spellStart"/>
-      <w:r>
-        <w:t>freq</w:t>
-      </w:r>
-      <w:proofErr w:type="spellEnd"/>
-      <w:r>
-        <w:t xml:space="preserve"> sampling</w:t>
+        <w:t>Got to figure out high freq sampling</w:t>
       </w:r>
     </w:p>
     <w:p>
@@ -2247,11 +2025,9 @@
           <w:numId w:val="1"/>
         </w:numPr>
       </w:pPr>
-      <w:proofErr w:type="spellStart"/>
       <w:r>
         <w:t>Raaahhhhhhhhhhhhh</w:t>
       </w:r>
-      <w:proofErr w:type="spellEnd"/>
     </w:p>
     <w:p>
       <w:pPr>
@@ -2289,15 +2065,7 @@
         </w:numPr>
       </w:pPr>
       <w:r>
-        <w:t xml:space="preserve">That may be tricky given the way I’ve implemented it (button </w:t>
-      </w:r>
-      <w:proofErr w:type="gramStart"/>
-      <w:r>
-        <w:t>on line</w:t>
-      </w:r>
-      <w:proofErr w:type="gramEnd"/>
-      <w:r>
-        <w:t>)</w:t>
+        <w:t>That may be tricky given the way I’ve implemented it (button on line)</w:t>
       </w:r>
     </w:p>
     <w:p>
@@ -2406,23 +2174,7 @@
         </w:numPr>
       </w:pPr>
       <w:r>
-        <w:t xml:space="preserve">I’m </w:t>
-      </w:r>
-      <w:proofErr w:type="spellStart"/>
-      <w:r>
-        <w:t>gonna</w:t>
-      </w:r>
-      <w:proofErr w:type="spellEnd"/>
-      <w:r>
-        <w:t xml:space="preserve"> need some </w:t>
-      </w:r>
-      <w:proofErr w:type="spellStart"/>
-      <w:r>
-        <w:t>kinda</w:t>
-      </w:r>
-      <w:proofErr w:type="spellEnd"/>
-      <w:r>
-        <w:t xml:space="preserve"> glue to hold all my parts in place</w:t>
+        <w:t>I’m gonna need some kinda glue to hold all my parts in place</w:t>
       </w:r>
     </w:p>
     <w:p/>
@@ -2440,15 +2192,7 @@
         </w:numPr>
       </w:pPr>
       <w:r>
-        <w:t xml:space="preserve">First test print done, </w:t>
-      </w:r>
-      <w:proofErr w:type="spellStart"/>
-      <w:r>
-        <w:t>gonna</w:t>
-      </w:r>
-      <w:proofErr w:type="spellEnd"/>
-      <w:r>
-        <w:t xml:space="preserve"> disassemble board to test parts</w:t>
+        <w:t>First test print done, gonna disassemble board to test parts</w:t>
       </w:r>
     </w:p>
     <w:p>
@@ -2574,15 +2318,7 @@
         </w:numPr>
       </w:pPr>
       <w:r>
-        <w:t xml:space="preserve">Docs are </w:t>
-      </w:r>
-      <w:proofErr w:type="spellStart"/>
-      <w:r>
-        <w:t>gonna</w:t>
-      </w:r>
-      <w:proofErr w:type="spellEnd"/>
-      <w:r>
-        <w:t xml:space="preserve"> be a bit of a pain, but I can do that in my own time later</w:t>
+        <w:t>Docs are gonna be a bit of a pain, but I can do that in my own time later</w:t>
       </w:r>
     </w:p>
     <w:p/>
@@ -2623,13 +2359,8 @@
           <w:numId w:val="1"/>
         </w:numPr>
       </w:pPr>
-      <w:proofErr w:type="spellStart"/>
-      <w:r>
-        <w:t>Gonna</w:t>
-      </w:r>
-      <w:proofErr w:type="spellEnd"/>
-      <w:r>
-        <w:t xml:space="preserve"> try printing real slow</w:t>
+      <w:r>
+        <w:t>Gonna try printing real slow</w:t>
       </w:r>
     </w:p>
     <w:p>
@@ -2654,6 +2385,343 @@
       </w:pPr>
       <w:r>
         <w:t>Now to wait for parts to arrive (today) and we can start the final build</w:t>
+      </w:r>
+    </w:p>
+    <w:p/>
+    <w:p>
+      <w:r>
+        <w:t>May 25:</w:t>
+      </w:r>
+    </w:p>
+    <w:p>
+      <w:pPr>
+        <w:pStyle w:val="ListParagraph"/>
+        <w:numPr>
+          <w:ilvl w:val="0"/>
+          <w:numId w:val="1"/>
+        </w:numPr>
+      </w:pPr>
+      <w:r>
+        <w:lastRenderedPageBreak/>
+        <w:t>I’ve made it most of the way through the build</w:t>
+      </w:r>
+    </w:p>
+    <w:p>
+      <w:pPr>
+        <w:pStyle w:val="ListParagraph"/>
+        <w:numPr>
+          <w:ilvl w:val="0"/>
+          <w:numId w:val="1"/>
+        </w:numPr>
+      </w:pPr>
+      <w:r>
+        <w:t>Unfortunately, I need to order parts</w:t>
+      </w:r>
+    </w:p>
+    <w:p>
+      <w:pPr>
+        <w:pStyle w:val="ListParagraph"/>
+        <w:numPr>
+          <w:ilvl w:val="0"/>
+          <w:numId w:val="1"/>
+        </w:numPr>
+      </w:pPr>
+      <w:r>
+        <w:t>The LCD screen seems to be broken, which is likely given what I was doing to it, and I’ve run out of leaded solder (and soon unleaded)</w:t>
+      </w:r>
+    </w:p>
+    <w:p>
+      <w:pPr>
+        <w:pStyle w:val="ListParagraph"/>
+        <w:numPr>
+          <w:ilvl w:val="0"/>
+          <w:numId w:val="1"/>
+        </w:numPr>
+      </w:pPr>
+      <w:r>
+        <w:t>New parts are ordered, but build is on hold till they arrive</w:t>
+      </w:r>
+    </w:p>
+    <w:p>
+      <w:pPr>
+        <w:pStyle w:val="ListParagraph"/>
+        <w:numPr>
+          <w:ilvl w:val="0"/>
+          <w:numId w:val="1"/>
+        </w:numPr>
+      </w:pPr>
+      <w:r>
+        <w:t>Final steps:</w:t>
+      </w:r>
+    </w:p>
+    <w:p>
+      <w:pPr>
+        <w:pStyle w:val="ListParagraph"/>
+        <w:numPr>
+          <w:ilvl w:val="1"/>
+          <w:numId w:val="1"/>
+        </w:numPr>
+      </w:pPr>
+      <w:r>
+        <w:t>Replace LCD</w:t>
+      </w:r>
+    </w:p>
+    <w:p>
+      <w:pPr>
+        <w:pStyle w:val="ListParagraph"/>
+        <w:numPr>
+          <w:ilvl w:val="1"/>
+          <w:numId w:val="1"/>
+        </w:numPr>
+      </w:pPr>
+      <w:r>
+        <w:t>Test LCD</w:t>
+      </w:r>
+    </w:p>
+    <w:p>
+      <w:pPr>
+        <w:pStyle w:val="ListParagraph"/>
+        <w:numPr>
+          <w:ilvl w:val="1"/>
+          <w:numId w:val="1"/>
+        </w:numPr>
+      </w:pPr>
+      <w:r>
+        <w:t>Glue in buttons and switch</w:t>
+      </w:r>
+    </w:p>
+    <w:p>
+      <w:pPr>
+        <w:pStyle w:val="ListParagraph"/>
+        <w:numPr>
+          <w:ilvl w:val="1"/>
+          <w:numId w:val="1"/>
+        </w:numPr>
+      </w:pPr>
+      <w:r>
+        <w:t>Wire switch</w:t>
+      </w:r>
+    </w:p>
+    <w:p>
+      <w:pPr>
+        <w:pStyle w:val="ListParagraph"/>
+        <w:numPr>
+          <w:ilvl w:val="1"/>
+          <w:numId w:val="1"/>
+        </w:numPr>
+      </w:pPr>
+      <w:r>
+        <w:t>Wire button positive leads</w:t>
+      </w:r>
+    </w:p>
+    <w:p>
+      <w:pPr>
+        <w:pStyle w:val="ListParagraph"/>
+        <w:numPr>
+          <w:ilvl w:val="1"/>
+          <w:numId w:val="1"/>
+        </w:numPr>
+      </w:pPr>
+      <w:r>
+        <w:t>Test system</w:t>
+      </w:r>
+    </w:p>
+    <w:p>
+      <w:pPr>
+        <w:pStyle w:val="ListParagraph"/>
+        <w:numPr>
+          <w:ilvl w:val="1"/>
+          <w:numId w:val="1"/>
+        </w:numPr>
+      </w:pPr>
+      <w:r>
+        <w:t>Done!</w:t>
+      </w:r>
+    </w:p>
+    <w:p/>
+    <w:p>
+      <w:r>
+        <w:t>May 26:</w:t>
+      </w:r>
+    </w:p>
+    <w:p>
+      <w:pPr>
+        <w:pStyle w:val="ListParagraph"/>
+        <w:numPr>
+          <w:ilvl w:val="0"/>
+          <w:numId w:val="1"/>
+        </w:numPr>
+      </w:pPr>
+      <w:r>
+        <w:t>Just replaced the LCD but am having the same issue</w:t>
+      </w:r>
+    </w:p>
+    <w:p>
+      <w:pPr>
+        <w:pStyle w:val="ListParagraph"/>
+        <w:numPr>
+          <w:ilvl w:val="0"/>
+          <w:numId w:val="1"/>
+        </w:numPr>
+      </w:pPr>
+      <w:r>
+        <w:t>Will look into a few things, but if this thing came broken or was immediately broken by soldering I’ll piss myself</w:t>
+      </w:r>
+    </w:p>
+    <w:p>
+      <w:pPr>
+        <w:pStyle w:val="ListParagraph"/>
+        <w:numPr>
+          <w:ilvl w:val="0"/>
+          <w:numId w:val="1"/>
+        </w:numPr>
+      </w:pPr>
+      <w:r>
+        <w:t>To check:</w:t>
+      </w:r>
+    </w:p>
+    <w:p>
+      <w:pPr>
+        <w:pStyle w:val="ListParagraph"/>
+        <w:numPr>
+          <w:ilvl w:val="1"/>
+          <w:numId w:val="1"/>
+        </w:numPr>
+      </w:pPr>
+      <w:r>
+        <w:t>Getting 3V3 power?</w:t>
+      </w:r>
+    </w:p>
+    <w:p>
+      <w:pPr>
+        <w:pStyle w:val="ListParagraph"/>
+        <w:numPr>
+          <w:ilvl w:val="2"/>
+          <w:numId w:val="1"/>
+        </w:numPr>
+      </w:pPr>
+      <w:r>
+        <w:t>Yes, but maybe adding a cap would help?</w:t>
+      </w:r>
+    </w:p>
+    <w:p>
+      <w:pPr>
+        <w:pStyle w:val="ListParagraph"/>
+        <w:numPr>
+          <w:ilvl w:val="1"/>
+          <w:numId w:val="1"/>
+        </w:numPr>
+      </w:pPr>
+      <w:r>
+        <w:t>Pins are correct (in firmware)?</w:t>
+      </w:r>
+    </w:p>
+    <w:p>
+      <w:pPr>
+        <w:pStyle w:val="ListParagraph"/>
+        <w:numPr>
+          <w:ilvl w:val="2"/>
+          <w:numId w:val="1"/>
+        </w:numPr>
+      </w:pPr>
+      <w:r>
+        <w:t>Fuuuuuuuuuuuuck</w:t>
+      </w:r>
+    </w:p>
+    <w:p>
+      <w:pPr>
+        <w:pStyle w:val="ListParagraph"/>
+        <w:numPr>
+          <w:ilvl w:val="0"/>
+          <w:numId w:val="1"/>
+        </w:numPr>
+      </w:pPr>
+      <w:r>
+        <w:t>Ok so I really should have checked that before getting a new screen, old one is likely not broken</w:t>
+      </w:r>
+    </w:p>
+    <w:p>
+      <w:pPr>
+        <w:pStyle w:val="ListParagraph"/>
+        <w:numPr>
+          <w:ilvl w:val="1"/>
+          <w:numId w:val="1"/>
+        </w:numPr>
+      </w:pPr>
+      <w:r>
+        <w:t>Damn it</w:t>
+      </w:r>
+    </w:p>
+    <w:p>
+      <w:pPr>
+        <w:pStyle w:val="ListParagraph"/>
+        <w:numPr>
+          <w:ilvl w:val="0"/>
+          <w:numId w:val="1"/>
+        </w:numPr>
+      </w:pPr>
+      <w:r>
+        <w:t>New screen is not quite the right size, but it’s close enough and also blue so I’ll keep it</w:t>
+      </w:r>
+    </w:p>
+    <w:p>
+      <w:pPr>
+        <w:pStyle w:val="ListParagraph"/>
+        <w:numPr>
+          <w:ilvl w:val="1"/>
+          <w:numId w:val="1"/>
+        </w:numPr>
+      </w:pPr>
+      <w:r>
+        <w:t>Also was planning on gluing the screen anyways cause the mounts are bad</w:t>
+      </w:r>
+    </w:p>
+    <w:p>
+      <w:pPr>
+        <w:pStyle w:val="ListParagraph"/>
+        <w:numPr>
+          <w:ilvl w:val="1"/>
+          <w:numId w:val="1"/>
+        </w:numPr>
+      </w:pPr>
+      <w:r>
+        <w:t>The holes are 2mm (my screws are 2.5mm)</w:t>
+      </w:r>
+    </w:p>
+    <w:p>
+      <w:pPr>
+        <w:pStyle w:val="ListParagraph"/>
+        <w:numPr>
+          <w:ilvl w:val="0"/>
+          <w:numId w:val="1"/>
+        </w:numPr>
+      </w:pPr>
+      <w:r>
+        <w:t>All installed, and to nobody’s surprise it works</w:t>
+      </w:r>
+    </w:p>
+    <w:p>
+      <w:pPr>
+        <w:pStyle w:val="ListParagraph"/>
+        <w:numPr>
+          <w:ilvl w:val="0"/>
+          <w:numId w:val="1"/>
+        </w:numPr>
+      </w:pPr>
+      <w:r>
+        <w:t>Glued parts, just waiting for them to dry now</w:t>
+      </w:r>
+    </w:p>
+    <w:p>
+      <w:pPr>
+        <w:pStyle w:val="ListParagraph"/>
+        <w:numPr>
+          <w:ilvl w:val="0"/>
+          <w:numId w:val="1"/>
+        </w:numPr>
+      </w:pPr>
+      <w:r>
+        <w:t>Call me god king Duncan</w:t>
       </w:r>
     </w:p>
     <w:sectPr>

</xml_diff>